<commit_message>
LE_07_07_CO edición finalizada, LE_10_03_CO edición finalizada
</commit_message>
<xml_diff>
--- a/fuentes/contenidos/grado07/guion11/LE_07_11_CO.docx
+++ b/fuentes/contenidos/grado07/guion11/LE_07_11_CO.docx
@@ -117,7 +117,7 @@
                 <w:szCs w:val="24"/>
                 <w:lang w:val="es-ES_tradnl"/>
               </w:rPr>
-              <w:t>GUION LE_07_11_CO</w:t>
+              <w:t>LE_07_11_CO</w:t>
             </w:r>
           </w:p>
         </w:tc>
@@ -264,6 +264,8 @@
           <w:rFonts w:ascii="Times" w:hAnsi="Times"/>
         </w:rPr>
       </w:pPr>
+      <w:bookmarkStart w:id="0" w:name="_GoBack"/>
+      <w:bookmarkEnd w:id="0"/>
     </w:p>
     <w:p>
       <w:pPr>
@@ -14632,8 +14634,6 @@
         </w:rPr>
         <w:t>-</w:t>
       </w:r>
-      <w:bookmarkStart w:id="0" w:name="_GoBack"/>
-      <w:bookmarkEnd w:id="0"/>
       <w:r>
         <w:rPr>
           <w:rFonts w:ascii="Times New Roman" w:hAnsi="Times New Roman" w:cs="Times New Roman"/>
@@ -44808,7 +44808,7 @@
 </file>
 
 <file path=customXml/itemProps1.xml><?xml version="1.0" encoding="utf-8"?>
-<ds:datastoreItem xmlns:ds="http://schemas.openxmlformats.org/officeDocument/2006/customXml" ds:itemID="{60BBC59A-6EA1-784D-BD37-D337667DF45B}">
+<ds:datastoreItem xmlns:ds="http://schemas.openxmlformats.org/officeDocument/2006/customXml" ds:itemID="{220B285F-5EA3-C140-A2FB-F1A4C493CFFB}">
   <ds:schemaRefs>
     <ds:schemaRef ds:uri="http://schemas.openxmlformats.org/officeDocument/2006/bibliography"/>
   </ds:schemaRefs>

</xml_diff>